<commit_message>
remaining numbers added to highscore
</commit_message>
<xml_diff>
--- a/referenceMaterial/contemporaryReferences.docx
+++ b/referenceMaterial/contemporaryReferences.docx
@@ -319,26 +319,6 @@
           <w:szCs w:val="24"/>
         </w:rPr>
         <w:t>The Northman 7.0</w:t>
-      </w:r>
-    </w:p>
-    <w:p>
-      <w:pPr>
-        <w:pStyle w:val="Normal"/>
-        <w:bidi w:val="0"/>
-        <w:jc w:val="start"/>
-        <w:rPr>
-          <w:rFonts w:ascii="Times New Roman" w:hAnsi="Times New Roman" w:cs="Times New Roman"/>
-          <w:sz w:val="24"/>
-          <w:szCs w:val="24"/>
-        </w:rPr>
-      </w:pPr>
-      <w:r>
-        <w:rPr>
-          <w:rFonts w:cs="Times New Roman" w:ascii="Times New Roman" w:hAnsi="Times New Roman"/>
-          <w:sz w:val="24"/>
-          <w:szCs w:val="24"/>
-        </w:rPr>
-        <w:t>Casino 8.2</w:t>
       </w:r>
     </w:p>
     <w:p>
@@ -700,6 +680,25 @@
           <w:szCs w:val="24"/>
         </w:rPr>
         <w:t>460+43 = 503; Blade Runner 2049 – broken nose</w:t>
+      </w:r>
+    </w:p>
+    <w:p>
+      <w:pPr>
+        <w:pStyle w:val="Normal"/>
+        <w:bidi w:val="0"/>
+        <w:jc w:val="start"/>
+        <w:rPr>
+          <w:rFonts w:ascii="Times New Roman" w:hAnsi="Times New Roman" w:cs="Times New Roman"/>
+          <w:sz w:val="24"/>
+          <w:szCs w:val="24"/>
+        </w:rPr>
+      </w:pPr>
+      <w:r>
+        <w:rPr>
+          <w:rFonts w:cs="Times New Roman" w:ascii="Times New Roman" w:hAnsi="Times New Roman"/>
+          <w:sz w:val="24"/>
+          <w:szCs w:val="24"/>
+        </w:rPr>
       </w:r>
     </w:p>
     <w:p>
@@ -4010,6 +4009,27 @@
           <w:szCs w:val="24"/>
         </w:rPr>
         <w:t>Sicario</w:t>
+      </w:r>
+    </w:p>
+    <w:p>
+      <w:pPr>
+        <w:pStyle w:val="Normal"/>
+        <w:bidi w:val="0"/>
+        <w:jc w:val="start"/>
+        <w:rPr>
+          <w:b/>
+          <w:bCs/>
+        </w:rPr>
+      </w:pPr>
+      <w:r>
+        <w:rPr>
+          <w:rFonts w:cs="Times New Roman" w:ascii="Times New Roman" w:hAnsi="Times New Roman"/>
+          <w:b/>
+          <w:bCs/>
+          <w:sz w:val="24"/>
+          <w:szCs w:val="24"/>
+        </w:rPr>
+        <w:t>Blood Diamond</w:t>
       </w:r>
     </w:p>
     <w:p>
@@ -9687,139 +9707,6 @@
           <w:rFonts w:cs="Times New Roman" w:ascii="Times New Roman" w:hAnsi="Times New Roman"/>
           <w:sz w:val="24"/>
           <w:szCs w:val="24"/>
-        </w:rPr>
-      </w:r>
-    </w:p>
-    <w:p>
-      <w:pPr>
-        <w:pStyle w:val="Normal"/>
-        <w:bidi w:val="0"/>
-        <w:jc w:val="start"/>
-        <w:rPr>
-          <w:rFonts w:ascii="Times New Roman" w:hAnsi="Times New Roman" w:cs="Times New Roman"/>
-          <w:sz w:val="24"/>
-          <w:szCs w:val="24"/>
-        </w:rPr>
-      </w:pPr>
-      <w:r>
-        <w:rPr>
-          <w:rFonts w:cs="Times New Roman" w:ascii="Times New Roman" w:hAnsi="Times New Roman"/>
-          <w:sz w:val="24"/>
-          <w:szCs w:val="24"/>
-        </w:rPr>
-      </w:r>
-    </w:p>
-    <w:p>
-      <w:pPr>
-        <w:pStyle w:val="Normal"/>
-        <w:bidi w:val="0"/>
-        <w:jc w:val="start"/>
-        <w:rPr>
-          <w:rFonts w:ascii="Times New Roman" w:hAnsi="Times New Roman" w:cs="Times New Roman"/>
-          <w:sz w:val="24"/>
-          <w:szCs w:val="24"/>
-        </w:rPr>
-      </w:pPr>
-      <w:r>
-        <w:rPr>
-          <w:rFonts w:cs="Times New Roman" w:ascii="Times New Roman" w:hAnsi="Times New Roman"/>
-          <w:sz w:val="24"/>
-          <w:szCs w:val="24"/>
-        </w:rPr>
-      </w:r>
-    </w:p>
-    <w:p>
-      <w:pPr>
-        <w:pStyle w:val="Normal"/>
-        <w:bidi w:val="0"/>
-        <w:jc w:val="start"/>
-        <w:rPr>
-          <w:rFonts w:ascii="Times New Roman" w:hAnsi="Times New Roman" w:cs="Times New Roman"/>
-          <w:sz w:val="24"/>
-          <w:szCs w:val="24"/>
-        </w:rPr>
-      </w:pPr>
-      <w:r>
-        <w:rPr>
-          <w:rFonts w:cs="Times New Roman" w:ascii="Times New Roman" w:hAnsi="Times New Roman"/>
-          <w:sz w:val="24"/>
-          <w:szCs w:val="24"/>
-        </w:rPr>
-      </w:r>
-    </w:p>
-    <w:p>
-      <w:pPr>
-        <w:pStyle w:val="Normal"/>
-        <w:bidi w:val="0"/>
-        <w:jc w:val="start"/>
-        <w:rPr>
-          <w:rFonts w:ascii="Times New Roman" w:hAnsi="Times New Roman" w:cs="Times New Roman"/>
-          <w:sz w:val="24"/>
-          <w:szCs w:val="24"/>
-        </w:rPr>
-      </w:pPr>
-      <w:r>
-        <w:rPr>
-          <w:rFonts w:cs="Times New Roman" w:ascii="Times New Roman" w:hAnsi="Times New Roman"/>
-          <w:sz w:val="24"/>
-          <w:szCs w:val="24"/>
-        </w:rPr>
-      </w:r>
-    </w:p>
-    <w:p>
-      <w:pPr>
-        <w:pStyle w:val="Normal"/>
-        <w:bidi w:val="0"/>
-        <w:jc w:val="start"/>
-        <w:rPr>
-          <w:rFonts w:ascii="Times New Roman" w:hAnsi="Times New Roman" w:cs="Times New Roman"/>
-          <w:sz w:val="24"/>
-          <w:szCs w:val="24"/>
-        </w:rPr>
-      </w:pPr>
-      <w:r>
-        <w:rPr>
-          <w:rFonts w:cs="Times New Roman" w:ascii="Times New Roman" w:hAnsi="Times New Roman"/>
-          <w:sz w:val="24"/>
-          <w:szCs w:val="24"/>
-        </w:rPr>
-      </w:r>
-    </w:p>
-    <w:p>
-      <w:pPr>
-        <w:pStyle w:val="Normal"/>
-        <w:bidi w:val="0"/>
-        <w:jc w:val="start"/>
-        <w:rPr>
-          <w:rFonts w:ascii="Times New Roman" w:hAnsi="Times New Roman" w:cs="Times New Roman"/>
-          <w:sz w:val="24"/>
-          <w:szCs w:val="24"/>
-        </w:rPr>
-      </w:pPr>
-      <w:r>
-        <w:rPr>
-          <w:rFonts w:cs="Times New Roman" w:ascii="Times New Roman" w:hAnsi="Times New Roman"/>
-          <w:sz w:val="24"/>
-          <w:szCs w:val="24"/>
-        </w:rPr>
-      </w:r>
-    </w:p>
-    <w:p>
-      <w:pPr>
-        <w:pStyle w:val="Normal"/>
-        <w:bidi w:val="0"/>
-        <w:jc w:val="start"/>
-        <w:rPr>
-          <w:rFonts w:ascii="Times New Roman" w:hAnsi="Times New Roman" w:cs="Times New Roman"/>
-          <w:sz w:val="24"/>
-          <w:szCs w:val="24"/>
-        </w:rPr>
-      </w:pPr>
-      <w:r>
-        <w:rPr>
-          <w:rFonts w:cs="Times New Roman" w:ascii="Times New Roman" w:hAnsi="Times New Roman"/>
-          <w:sz w:val="24"/>
-          <w:szCs w:val="24"/>
           <w:u w:val="single"/>
         </w:rPr>
         <w:t>~ WASTE OF TIME MOVIES</w:t>
@@ -10335,6 +10222,24 @@
       </w:pPr>
       <w:r>
         <w:rPr>
+          <w:b/>
+          <w:bCs/>
+        </w:rPr>
+        <w:t>Casino</w:t>
+      </w:r>
+    </w:p>
+    <w:p>
+      <w:pPr>
+        <w:pStyle w:val="Normal"/>
+        <w:bidi w:val="0"/>
+        <w:jc w:val="start"/>
+        <w:rPr>
+          <w:b/>
+          <w:bCs/>
+        </w:rPr>
+      </w:pPr>
+      <w:r>
+        <w:rPr>
           <w:rFonts w:cs="Times New Roman" w:ascii="Times New Roman" w:hAnsi="Times New Roman"/>
           <w:b/>
           <w:bCs/>
@@ -11450,25 +11355,6 @@
           <w:szCs w:val="24"/>
         </w:rPr>
         <w:t>...</w:t>
-      </w:r>
-    </w:p>
-    <w:p>
-      <w:pPr>
-        <w:pStyle w:val="Normal"/>
-        <w:bidi w:val="0"/>
-        <w:jc w:val="start"/>
-        <w:rPr>
-          <w:rFonts w:ascii="Times New Roman" w:hAnsi="Times New Roman" w:cs="Times New Roman"/>
-          <w:sz w:val="24"/>
-          <w:szCs w:val="24"/>
-        </w:rPr>
-      </w:pPr>
-      <w:r>
-        <w:rPr>
-          <w:rFonts w:cs="Times New Roman" w:ascii="Times New Roman" w:hAnsi="Times New Roman"/>
-          <w:sz w:val="24"/>
-          <w:szCs w:val="24"/>
-        </w:rPr>
       </w:r>
     </w:p>
     <w:p>

</xml_diff>

<commit_message>
Partial fix of round. Uncluttered App.jsx
</commit_message>
<xml_diff>
--- a/referenceMaterial/contemporaryReferences.docx
+++ b/referenceMaterial/contemporaryReferences.docx
@@ -8857,7 +8857,27 @@
           <w:sz w:val="24"/>
           <w:szCs w:val="24"/>
         </w:rPr>
-        <w:t xml:space="preserve"> Planck constants. Watson and Basil wear pirate costumes before getting caught, “walk the plank”.</w:t>
+        <w:t xml:space="preserve"> Planck constants. Basil </w:t>
+      </w:r>
+      <w:r>
+        <w:rPr>
+          <w:rFonts w:cs="Times New Roman" w:ascii="Times New Roman" w:hAnsi="Times New Roman"/>
+          <w:b w:val="false"/>
+          <w:bCs w:val="false"/>
+          <w:sz w:val="24"/>
+          <w:szCs w:val="24"/>
+        </w:rPr>
+        <w:t xml:space="preserve">and </w:t>
+      </w:r>
+      <w:r>
+        <w:rPr>
+          <w:rFonts w:cs="Times New Roman" w:ascii="Times New Roman" w:hAnsi="Times New Roman"/>
+          <w:b w:val="false"/>
+          <w:bCs w:val="false"/>
+          <w:sz w:val="24"/>
+          <w:szCs w:val="24"/>
+        </w:rPr>
+        <w:t>Watson wear pirate costumes before getting caught, “walk the plank”.</w:t>
       </w:r>
     </w:p>
     <w:p>
@@ -8947,6 +8967,30 @@
         <w:bidi w:val="0"/>
         <w:jc w:val="start"/>
         <w:rPr>
+          <w:rFonts w:ascii="Times New Roman" w:hAnsi="Times New Roman" w:cs="Times New Roman"/>
+          <w:b/>
+          <w:bCs/>
+          <w:sz w:val="24"/>
+          <w:szCs w:val="24"/>
+        </w:rPr>
+      </w:pPr>
+      <w:r>
+        <w:rPr>
+          <w:rFonts w:cs="Times New Roman" w:ascii="Times New Roman" w:hAnsi="Times New Roman"/>
+          <w:b/>
+          <w:bCs/>
+          <w:sz w:val="24"/>
+          <w:szCs w:val="24"/>
+        </w:rPr>
+        <w:t>Ready Player One</w:t>
+      </w:r>
+    </w:p>
+    <w:p>
+      <w:pPr>
+        <w:pStyle w:val="Normal"/>
+        <w:bidi w:val="0"/>
+        <w:jc w:val="start"/>
+        <w:rPr>
           <w:b/>
           <w:bCs/>
         </w:rPr>
@@ -11355,44 +11399,6 @@
           <w:szCs w:val="24"/>
         </w:rPr>
         <w:t>...</w:t>
-      </w:r>
-    </w:p>
-    <w:p>
-      <w:pPr>
-        <w:pStyle w:val="Normal"/>
-        <w:bidi w:val="0"/>
-        <w:jc w:val="start"/>
-        <w:rPr>
-          <w:rFonts w:ascii="Times New Roman" w:hAnsi="Times New Roman" w:cs="Times New Roman"/>
-          <w:sz w:val="24"/>
-          <w:szCs w:val="24"/>
-        </w:rPr>
-      </w:pPr>
-      <w:r>
-        <w:rPr>
-          <w:rFonts w:cs="Times New Roman" w:ascii="Times New Roman" w:hAnsi="Times New Roman"/>
-          <w:sz w:val="24"/>
-          <w:szCs w:val="24"/>
-        </w:rPr>
-      </w:r>
-    </w:p>
-    <w:p>
-      <w:pPr>
-        <w:pStyle w:val="Normal"/>
-        <w:bidi w:val="0"/>
-        <w:jc w:val="start"/>
-        <w:rPr>
-          <w:rFonts w:ascii="Times New Roman" w:hAnsi="Times New Roman" w:cs="Times New Roman"/>
-          <w:sz w:val="24"/>
-          <w:szCs w:val="24"/>
-        </w:rPr>
-      </w:pPr>
-      <w:r>
-        <w:rPr>
-          <w:rFonts w:cs="Times New Roman" w:ascii="Times New Roman" w:hAnsi="Times New Roman"/>
-          <w:sz w:val="24"/>
-          <w:szCs w:val="24"/>
-        </w:rPr>
       </w:r>
     </w:p>
     <w:p>
@@ -12651,8 +12657,8 @@
       <w:szCs w:val="48"/>
     </w:rPr>
   </w:style>
-  <w:style w:type="character" w:styleId="Bullets">
-    <w:name w:val="Bullets"/>
+  <w:style w:type="character" w:styleId="Bulletsuser">
+    <w:name w:val="Bullets (user)"/>
     <w:qFormat/>
     <w:rPr>
       <w:rFonts w:ascii="OpenSymbol" w:hAnsi="OpenSymbol" w:eastAsia="OpenSymbol" w:cs="OpenSymbol"/>
@@ -12666,8 +12672,8 @@
       <w:bCs/>
     </w:rPr>
   </w:style>
-  <w:style w:type="character" w:styleId="Bulletsuser">
-    <w:name w:val="Bullets (user)"/>
+  <w:style w:type="character" w:styleId="Bullets">
+    <w:name w:val="Bullets"/>
     <w:qFormat/>
     <w:rPr>
       <w:rFonts w:ascii="OpenSymbol" w:hAnsi="OpenSymbol" w:eastAsia="OpenSymbol" w:cs="OpenSymbol"/>

</xml_diff>